<commit_message>
docs (references): references from Kinga Smolen.
</commit_message>
<xml_diff>
--- a/Docs/HIV LPS FLow Cytometry Manuscript/HIV Exposure Paper 12302024.docx
+++ b/Docs/HIV LPS FLow Cytometry Manuscript/HIV Exposure Paper 12302024.docx
@@ -171,105 +171,7 @@
           <w:sz w:val="24"/>
           <w:szCs w:val="24"/>
         </w:rPr>
-        <w:t xml:space="preserve">, </w:t>
-      </w:r>
-      <w:r>
-        <w:rPr>
-          <w:rFonts w:ascii="Times New Roman" w:hAnsi="Times New Roman" w:cs="Times New Roman"/>
-          <w:sz w:val="24"/>
-          <w:szCs w:val="24"/>
-        </w:rPr>
-        <w:t>Xuechen</w:t>
-      </w:r>
-      <w:r>
-        <w:rPr>
-          <w:rFonts w:ascii="Times New Roman" w:hAnsi="Times New Roman" w:cs="Times New Roman"/>
-          <w:sz w:val="24"/>
-          <w:szCs w:val="24"/>
-        </w:rPr>
-        <w:t xml:space="preserve"> </w:t>
-      </w:r>
-      <w:r>
-        <w:rPr>
-          <w:rFonts w:ascii="Times New Roman" w:hAnsi="Times New Roman" w:cs="Times New Roman"/>
-          <w:sz w:val="24"/>
-          <w:szCs w:val="24"/>
-        </w:rPr>
-        <w:t>Wang</w:t>
-      </w:r>
-      <w:r>
-        <w:rPr>
-          <w:rFonts w:ascii="Times New Roman" w:hAnsi="Times New Roman" w:cs="Times New Roman"/>
-          <w:sz w:val="24"/>
-          <w:szCs w:val="24"/>
-          <w:vertAlign w:val="superscript"/>
-        </w:rPr>
-        <w:t>4</w:t>
-      </w:r>
-      <w:r>
-        <w:rPr>
-          <w:rFonts w:ascii="Times New Roman" w:hAnsi="Times New Roman" w:cs="Times New Roman"/>
-          <w:sz w:val="24"/>
-          <w:szCs w:val="24"/>
-        </w:rPr>
-        <w:t>,</w:t>
-      </w:r>
-      <w:r>
-        <w:rPr>
-          <w:rFonts w:ascii="Times New Roman" w:hAnsi="Times New Roman" w:cs="Times New Roman"/>
-          <w:sz w:val="24"/>
-          <w:szCs w:val="24"/>
-        </w:rPr>
-        <w:t xml:space="preserve"> </w:t>
-      </w:r>
-      <w:r>
-        <w:rPr>
-          <w:rFonts w:ascii="Times New Roman" w:hAnsi="Times New Roman" w:cs="Times New Roman"/>
-          <w:sz w:val="24"/>
-          <w:szCs w:val="24"/>
-        </w:rPr>
-        <w:t>Nicholas</w:t>
-      </w:r>
-      <w:r>
-        <w:rPr>
-          <w:rFonts w:ascii="Times New Roman" w:hAnsi="Times New Roman" w:cs="Times New Roman"/>
-          <w:sz w:val="24"/>
-          <w:szCs w:val="24"/>
-        </w:rPr>
-        <w:t xml:space="preserve"> </w:t>
-      </w:r>
-      <w:r>
-        <w:rPr>
-          <w:rFonts w:ascii="Times New Roman" w:hAnsi="Times New Roman" w:cs="Times New Roman"/>
-          <w:sz w:val="24"/>
-          <w:szCs w:val="24"/>
-        </w:rPr>
-        <w:t>Hein</w:t>
-      </w:r>
-      <w:r>
-        <w:rPr>
-          <w:rFonts w:ascii="Times New Roman" w:hAnsi="Times New Roman" w:cs="Times New Roman"/>
-          <w:sz w:val="24"/>
-          <w:szCs w:val="24"/>
-          <w:vertAlign w:val="superscript"/>
-        </w:rPr>
-        <w:t>4</w:t>
-      </w:r>
-      <w:r>
-        <w:rPr>
-          <w:rFonts w:ascii="Times New Roman" w:hAnsi="Times New Roman" w:cs="Times New Roman"/>
-          <w:sz w:val="24"/>
-          <w:szCs w:val="24"/>
-        </w:rPr>
-        <w:t xml:space="preserve">, </w:t>
-      </w:r>
-      <w:r>
-        <w:rPr>
-          <w:rFonts w:ascii="Times New Roman" w:hAnsi="Times New Roman" w:cs="Times New Roman"/>
-          <w:sz w:val="24"/>
-          <w:szCs w:val="24"/>
-        </w:rPr>
-        <w:t>Kanaka Tatikola</w:t>
+        <w:t>, Kanaka Tatikola</w:t>
       </w:r>
       <w:r>
         <w:rPr>
@@ -1329,25 +1231,7 @@
           <w:sz w:val="24"/>
           <w:szCs w:val="24"/>
         </w:rPr>
-        <w:t xml:space="preserve"> including FSC, SSC and the fluorochromes, and the values corresponding to light intensity measured by the detectors. Since the number of cells in each sample and the total number of samples can be large, the combined data can contain measurements of millions to billions of cells. Additionally modern flow cytometers </w:t>
-      </w:r>
-      <w:proofErr w:type="gramStart"/>
-      <w:r>
-        <w:rPr>
-          <w:rFonts w:ascii="Times New Roman" w:hAnsi="Times New Roman" w:cs="Times New Roman"/>
-          <w:sz w:val="24"/>
-          <w:szCs w:val="24"/>
-        </w:rPr>
-        <w:t>are capable of detecting</w:t>
-      </w:r>
-      <w:proofErr w:type="gramEnd"/>
-      <w:r>
-        <w:rPr>
-          <w:rFonts w:ascii="Times New Roman" w:hAnsi="Times New Roman" w:cs="Times New Roman"/>
-          <w:sz w:val="24"/>
-          <w:szCs w:val="24"/>
-        </w:rPr>
-        <w:t xml:space="preserve"> up to 48 markers simultaneously. Because of </w:t>
+        <w:t xml:space="preserve"> including FSC, SSC and the fluorochromes, and the values corresponding to light intensity measured by the detectors. Since the number of cells in each sample and the total number of samples can be large, the combined data can contain measurements of millions to billions of cells. Additionally modern flow cytometers are capable of detecting up to 48 markers simultaneously. Because of </w:t>
       </w:r>
       <w:r>
         <w:rPr>
@@ -1892,16 +1776,386 @@
         </w:rPr>
         <w:t xml:space="preserve">In this work, we applied the DPP algorithm to a set of flow cytometry data that was generated by the </w:t>
       </w:r>
-      <w:proofErr w:type="gramStart"/>
-      <w:r>
-        <w:rPr>
-          <w:rFonts w:ascii="Times New Roman" w:hAnsi="Times New Roman" w:cs="Times New Roman"/>
-          <w:sz w:val="24"/>
-          <w:szCs w:val="24"/>
-        </w:rPr>
-        <w:t>…(</w:t>
-      </w:r>
-      <w:proofErr w:type="gramEnd"/>
+      <w:r>
+        <w:rPr>
+          <w:rFonts w:ascii="Times New Roman" w:hAnsi="Times New Roman" w:cs="Times New Roman"/>
+          <w:sz w:val="24"/>
+          <w:szCs w:val="24"/>
+        </w:rPr>
+        <w:t xml:space="preserve">Kollmann Lab </w:t>
+      </w:r>
+      <w:r>
+        <w:rPr>
+          <w:rFonts w:ascii="Times New Roman" w:hAnsi="Times New Roman" w:cs="Times New Roman"/>
+          <w:sz w:val="24"/>
+          <w:szCs w:val="24"/>
+        </w:rPr>
+        <w:t xml:space="preserve">at the </w:t>
+      </w:r>
+      <w:r>
+        <w:rPr>
+          <w:rFonts w:ascii="Times New Roman" w:hAnsi="Times New Roman" w:cs="Times New Roman"/>
+          <w:sz w:val="24"/>
+          <w:szCs w:val="24"/>
+        </w:rPr>
+        <w:t>University of British Columbia</w:t>
+      </w:r>
+      <w:r>
+        <w:rPr>
+          <w:rFonts w:ascii="Times New Roman" w:hAnsi="Times New Roman" w:cs="Times New Roman"/>
+          <w:sz w:val="24"/>
+          <w:szCs w:val="24"/>
+        </w:rPr>
+        <w:t xml:space="preserve">, </w:t>
+      </w:r>
+      <w:r>
+        <w:rPr>
+          <w:rFonts w:ascii="Times New Roman" w:hAnsi="Times New Roman" w:cs="Times New Roman"/>
+          <w:sz w:val="24"/>
+          <w:szCs w:val="24"/>
+        </w:rPr>
+        <w:t>Vancouver, BC</w:t>
+      </w:r>
+      <w:r>
+        <w:rPr>
+          <w:rFonts w:ascii="Times New Roman" w:hAnsi="Times New Roman" w:cs="Times New Roman"/>
+          <w:sz w:val="24"/>
+          <w:szCs w:val="24"/>
+        </w:rPr>
+        <w:t xml:space="preserve">, Canada in 2009. </w:t>
+      </w:r>
+      <w:r>
+        <w:rPr>
+          <w:rFonts w:ascii="Times New Roman" w:hAnsi="Times New Roman" w:cs="Times New Roman"/>
+          <w:sz w:val="24"/>
+          <w:szCs w:val="24"/>
+        </w:rPr>
+        <w:t xml:space="preserve">The data </w:t>
+      </w:r>
+      <w:r>
+        <w:rPr>
+          <w:rFonts w:ascii="Times New Roman" w:hAnsi="Times New Roman" w:cs="Times New Roman"/>
+          <w:sz w:val="24"/>
+          <w:szCs w:val="24"/>
+        </w:rPr>
+        <w:t xml:space="preserve">has been </w:t>
+      </w:r>
+      <w:r>
+        <w:rPr>
+          <w:rFonts w:ascii="Times New Roman" w:hAnsi="Times New Roman" w:cs="Times New Roman"/>
+          <w:sz w:val="24"/>
+          <w:szCs w:val="24"/>
+        </w:rPr>
+        <w:t>made publicly available on flowrepository.org website (</w:t>
+      </w:r>
+      <w:hyperlink r:id="rId14" w:history="1">
+        <w:r>
+          <w:rPr>
+            <w:rStyle w:val="Hyperlink"/>
+            <w:rFonts w:ascii="Times New Roman" w:hAnsi="Times New Roman" w:cs="Times New Roman"/>
+            <w:sz w:val="24"/>
+            <w:szCs w:val="24"/>
+          </w:rPr>
+          <w:t>https://flowrepository.org</w:t>
+        </w:r>
+      </w:hyperlink>
+      <w:r>
+        <w:rPr>
+          <w:rFonts w:ascii="Times New Roman" w:hAnsi="Times New Roman" w:cs="Times New Roman"/>
+          <w:sz w:val="24"/>
+          <w:szCs w:val="24"/>
+        </w:rPr>
+        <w:t xml:space="preserve">, Repository ID: </w:t>
+      </w:r>
+      <w:r>
+        <w:rPr>
+          <w:rFonts w:ascii="Times New Roman" w:hAnsi="Times New Roman" w:cs="Times New Roman"/>
+          <w:sz w:val="24"/>
+          <w:szCs w:val="24"/>
+        </w:rPr>
+        <w:t>FR-FCM-ZZZU</w:t>
+      </w:r>
+      <w:r>
+        <w:rPr>
+          <w:rFonts w:ascii="Times New Roman" w:hAnsi="Times New Roman" w:cs="Times New Roman"/>
+          <w:sz w:val="24"/>
+          <w:szCs w:val="24"/>
+        </w:rPr>
+        <w:t xml:space="preserve">). </w:t>
+      </w:r>
+      <w:r>
+        <w:rPr>
+          <w:rFonts w:ascii="Times New Roman" w:hAnsi="Times New Roman" w:cs="Times New Roman"/>
+          <w:sz w:val="24"/>
+          <w:szCs w:val="24"/>
+        </w:rPr>
+        <w:t xml:space="preserve">The goal of the study was to </w:t>
+      </w:r>
+      <w:r>
+        <w:rPr>
+          <w:rFonts w:ascii="Times New Roman" w:hAnsi="Times New Roman" w:cs="Times New Roman"/>
+          <w:sz w:val="24"/>
+          <w:szCs w:val="24"/>
+        </w:rPr>
+        <w:t>evaluate computational pipelines for identification of cell populations that can discriminate between</w:t>
+      </w:r>
+      <w:r>
+        <w:rPr>
+          <w:rFonts w:ascii="Times New Roman" w:hAnsi="Times New Roman" w:cs="Times New Roman"/>
+          <w:sz w:val="24"/>
+          <w:szCs w:val="24"/>
+        </w:rPr>
+        <w:t xml:space="preserve"> </w:t>
+      </w:r>
+      <w:r>
+        <w:rPr>
+          <w:rFonts w:ascii="Times New Roman" w:hAnsi="Times New Roman" w:cs="Times New Roman"/>
+          <w:sz w:val="24"/>
+          <w:szCs w:val="24"/>
+        </w:rPr>
+        <w:t>HIV-exposed (mothers diagnosed with HIV) uninfected</w:t>
+      </w:r>
+      <w:r>
+        <w:rPr>
+          <w:rFonts w:ascii="Times New Roman" w:hAnsi="Times New Roman" w:cs="Times New Roman"/>
+          <w:sz w:val="24"/>
+          <w:szCs w:val="24"/>
+        </w:rPr>
+        <w:t xml:space="preserve"> (HEU)</w:t>
+      </w:r>
+      <w:r>
+        <w:rPr>
+          <w:rFonts w:ascii="Times New Roman" w:hAnsi="Times New Roman" w:cs="Times New Roman"/>
+          <w:sz w:val="24"/>
+          <w:szCs w:val="24"/>
+        </w:rPr>
+        <w:t xml:space="preserve"> and unexposed uninfected </w:t>
+      </w:r>
+      <w:r>
+        <w:rPr>
+          <w:rFonts w:ascii="Times New Roman" w:hAnsi="Times New Roman" w:cs="Times New Roman"/>
+          <w:sz w:val="24"/>
+          <w:szCs w:val="24"/>
+        </w:rPr>
+        <w:t xml:space="preserve">(UE) </w:t>
+      </w:r>
+      <w:r>
+        <w:rPr>
+          <w:rFonts w:ascii="Times New Roman" w:hAnsi="Times New Roman" w:cs="Times New Roman"/>
+          <w:sz w:val="24"/>
+          <w:szCs w:val="24"/>
+        </w:rPr>
+        <w:t>infants</w:t>
+      </w:r>
+      <w:r>
+        <w:rPr>
+          <w:rFonts w:ascii="Times New Roman" w:hAnsi="Times New Roman" w:cs="Times New Roman"/>
+          <w:sz w:val="24"/>
+          <w:szCs w:val="24"/>
+        </w:rPr>
+        <w:t>.</w:t>
+      </w:r>
+      <w:r>
+        <w:rPr>
+          <w:rFonts w:ascii="Times New Roman" w:hAnsi="Times New Roman" w:cs="Times New Roman"/>
+          <w:sz w:val="24"/>
+          <w:szCs w:val="24"/>
+        </w:rPr>
+        <w:t xml:space="preserve"> Samples from </w:t>
+      </w:r>
+      <w:r>
+        <w:rPr>
+          <w:rFonts w:ascii="Times New Roman" w:hAnsi="Times New Roman" w:cs="Times New Roman"/>
+          <w:sz w:val="24"/>
+          <w:szCs w:val="24"/>
+        </w:rPr>
+        <w:t>2</w:t>
+      </w:r>
+      <w:r>
+        <w:rPr>
+          <w:rFonts w:ascii="Times New Roman" w:hAnsi="Times New Roman" w:cs="Times New Roman"/>
+          <w:sz w:val="24"/>
+          <w:szCs w:val="24"/>
+        </w:rPr>
+        <w:t>4</w:t>
+      </w:r>
+      <w:r>
+        <w:rPr>
+          <w:rFonts w:ascii="Times New Roman" w:hAnsi="Times New Roman" w:cs="Times New Roman"/>
+          <w:sz w:val="24"/>
+          <w:szCs w:val="24"/>
+        </w:rPr>
+        <w:t xml:space="preserve"> HEU and 20 UE</w:t>
+      </w:r>
+      <w:r>
+        <w:rPr>
+          <w:rFonts w:ascii="Times New Roman" w:hAnsi="Times New Roman" w:cs="Times New Roman"/>
+          <w:sz w:val="24"/>
+          <w:szCs w:val="24"/>
+        </w:rPr>
+        <w:t xml:space="preserve"> infants were collected, split and treated with 6 different compounds to induce an immune response. </w:t>
+      </w:r>
+      <w:r>
+        <w:rPr>
+          <w:rFonts w:ascii="Times New Roman" w:hAnsi="Times New Roman" w:cs="Times New Roman"/>
+          <w:sz w:val="24"/>
+          <w:szCs w:val="24"/>
+        </w:rPr>
+        <w:t>Unstipulated controls were set up for each condition tested. Single stain controls were set up by staining 3 ul of Anti-Mouse Ig CompBeads (BD #552843) and 3 ul of anti-FBS negative control beads (included with BD #552843) with 3ul of each antibody used</w:t>
+      </w:r>
+      <w:r>
+        <w:rPr>
+          <w:rFonts w:ascii="Times New Roman" w:hAnsi="Times New Roman" w:cs="Times New Roman"/>
+          <w:sz w:val="24"/>
+          <w:szCs w:val="24"/>
+        </w:rPr>
+        <w:t xml:space="preserve">. </w:t>
+      </w:r>
+      <w:r>
+        <w:rPr>
+          <w:rFonts w:ascii="Times New Roman" w:hAnsi="Times New Roman" w:cs="Times New Roman"/>
+          <w:sz w:val="24"/>
+          <w:szCs w:val="24"/>
+        </w:rPr>
+        <w:t xml:space="preserve">Out of </w:t>
+      </w:r>
+      <w:r>
+        <w:rPr>
+          <w:rFonts w:ascii="Times New Roman" w:hAnsi="Times New Roman" w:cs="Times New Roman"/>
+          <w:sz w:val="24"/>
+          <w:szCs w:val="24"/>
+        </w:rPr>
+        <w:t>the 6 treatments</w:t>
+      </w:r>
+      <w:r>
+        <w:rPr>
+          <w:rFonts w:ascii="Times New Roman" w:hAnsi="Times New Roman" w:cs="Times New Roman"/>
+          <w:sz w:val="24"/>
+          <w:szCs w:val="24"/>
+        </w:rPr>
+        <w:t>,</w:t>
+      </w:r>
+      <w:r>
+        <w:rPr>
+          <w:rFonts w:ascii="Times New Roman" w:hAnsi="Times New Roman" w:cs="Times New Roman"/>
+          <w:sz w:val="24"/>
+          <w:szCs w:val="24"/>
+        </w:rPr>
+        <w:t xml:space="preserve"> </w:t>
+      </w:r>
+      <w:r>
+        <w:rPr>
+          <w:rFonts w:ascii="Times New Roman" w:hAnsi="Times New Roman" w:cs="Times New Roman"/>
+          <w:sz w:val="24"/>
+          <w:szCs w:val="24"/>
+        </w:rPr>
+        <w:t xml:space="preserve">only </w:t>
+      </w:r>
+      <w:r>
+        <w:rPr>
+          <w:rFonts w:ascii="Times New Roman" w:hAnsi="Times New Roman" w:cs="Times New Roman"/>
+          <w:sz w:val="24"/>
+          <w:szCs w:val="24"/>
+        </w:rPr>
+        <w:t>the</w:t>
+      </w:r>
+      <w:r>
+        <w:rPr>
+          <w:rFonts w:ascii="Times New Roman" w:hAnsi="Times New Roman" w:cs="Times New Roman"/>
+          <w:sz w:val="24"/>
+          <w:szCs w:val="24"/>
+        </w:rPr>
+        <w:t xml:space="preserve"> lipopolysaccharide</w:t>
+      </w:r>
+      <w:r>
+        <w:rPr>
+          <w:rFonts w:ascii="Times New Roman" w:hAnsi="Times New Roman" w:cs="Times New Roman"/>
+          <w:sz w:val="24"/>
+          <w:szCs w:val="24"/>
+        </w:rPr>
+        <w:t xml:space="preserve"> (LPS)</w:t>
+      </w:r>
+      <w:r>
+        <w:rPr>
+          <w:rFonts w:ascii="Times New Roman" w:hAnsi="Times New Roman" w:cs="Times New Roman"/>
+          <w:sz w:val="24"/>
+          <w:szCs w:val="24"/>
+        </w:rPr>
+        <w:t>-</w:t>
+      </w:r>
+      <w:r>
+        <w:rPr>
+          <w:rFonts w:ascii="Times New Roman" w:hAnsi="Times New Roman" w:cs="Times New Roman"/>
+          <w:sz w:val="24"/>
+          <w:szCs w:val="24"/>
+        </w:rPr>
+        <w:t>challenge</w:t>
+      </w:r>
+      <w:r>
+        <w:rPr>
+          <w:rFonts w:ascii="Times New Roman" w:hAnsi="Times New Roman" w:cs="Times New Roman"/>
+          <w:sz w:val="24"/>
+          <w:szCs w:val="24"/>
+        </w:rPr>
+        <w:t>d,</w:t>
+      </w:r>
+      <w:r>
+        <w:rPr>
+          <w:rFonts w:ascii="Times New Roman" w:hAnsi="Times New Roman" w:cs="Times New Roman"/>
+          <w:sz w:val="24"/>
+          <w:szCs w:val="24"/>
+        </w:rPr>
+        <w:t xml:space="preserve"> and the control samples were used in this analysis</w:t>
+      </w:r>
+      <w:r>
+        <w:rPr>
+          <w:rFonts w:ascii="Times New Roman" w:hAnsi="Times New Roman" w:cs="Times New Roman"/>
+          <w:sz w:val="24"/>
+          <w:szCs w:val="24"/>
+        </w:rPr>
+        <w:t>.</w:t>
+      </w:r>
+      <w:r>
+        <w:rPr>
+          <w:rFonts w:ascii="Times New Roman" w:hAnsi="Times New Roman" w:cs="Times New Roman"/>
+          <w:sz w:val="24"/>
+          <w:szCs w:val="24"/>
+        </w:rPr>
+        <w:t xml:space="preserve"> </w:t>
+      </w:r>
+      <w:r>
+        <w:rPr>
+          <w:rFonts w:ascii="Times New Roman" w:hAnsi="Times New Roman" w:cs="Times New Roman"/>
+          <w:sz w:val="24"/>
+          <w:szCs w:val="24"/>
+        </w:rPr>
+        <w:t xml:space="preserve">LPS is a bacterial coating that activates human immune cells on contact. </w:t>
+      </w:r>
+      <w:r>
+        <w:rPr>
+          <w:rFonts w:ascii="Times New Roman" w:hAnsi="Times New Roman" w:cs="Times New Roman"/>
+          <w:sz w:val="24"/>
+          <w:szCs w:val="24"/>
+        </w:rPr>
+        <w:t xml:space="preserve">It induces a strong </w:t>
+      </w:r>
+      <w:r>
+        <w:rPr>
+          <w:rFonts w:ascii="Times New Roman" w:hAnsi="Times New Roman" w:cs="Times New Roman"/>
+          <w:sz w:val="24"/>
+          <w:szCs w:val="24"/>
+        </w:rPr>
+        <w:t xml:space="preserve">non-specific response by the acquired and innate immune system cells </w:t>
+      </w:r>
+      <w:r>
+        <w:rPr>
+          <w:rFonts w:ascii="Times New Roman" w:hAnsi="Times New Roman" w:cs="Times New Roman"/>
+          <w:sz w:val="24"/>
+          <w:szCs w:val="24"/>
+          <w:highlight w:val="yellow"/>
+        </w:rPr>
+        <w:t>(</w:t>
+      </w:r>
       <w:r>
         <w:rPr>
           <w:rFonts w:ascii="Times New Roman" w:hAnsi="Times New Roman" w:cs="Times New Roman"/>
@@ -1909,8 +2163,26 @@
           <w:bCs/>
           <w:sz w:val="24"/>
           <w:szCs w:val="24"/>
-        </w:rPr>
-        <w:t>@</w:t>
+          <w:highlight w:val="yellow"/>
+        </w:rPr>
+        <w:t>@Davit:</w:t>
+      </w:r>
+      <w:r>
+        <w:rPr>
+          <w:rFonts w:ascii="Times New Roman" w:hAnsi="Times New Roman" w:cs="Times New Roman"/>
+          <w:sz w:val="24"/>
+          <w:szCs w:val="24"/>
+          <w:highlight w:val="yellow"/>
+        </w:rPr>
+        <w:t xml:space="preserve"> READ MORE IN THE GREEN BOOK AND WRITE DETAILS HERE</w:t>
+      </w:r>
+      <w:r>
+        <w:rPr>
+          <w:rFonts w:ascii="Times New Roman" w:hAnsi="Times New Roman" w:cs="Times New Roman"/>
+          <w:sz w:val="24"/>
+          <w:szCs w:val="24"/>
+        </w:rPr>
+        <w:t xml:space="preserve">; </w:t>
       </w:r>
       <w:r>
         <w:rPr>
@@ -1919,133 +2191,8 @@
           <w:bCs/>
           <w:sz w:val="24"/>
           <w:szCs w:val="24"/>
-          <w:highlight w:val="yellow"/>
-        </w:rPr>
-        <w:t>Mahan</w:t>
-      </w:r>
-      <w:r>
-        <w:rPr>
-          <w:rFonts w:ascii="Times New Roman" w:hAnsi="Times New Roman" w:cs="Times New Roman"/>
-          <w:sz w:val="24"/>
-          <w:szCs w:val="24"/>
-          <w:highlight w:val="yellow"/>
-        </w:rPr>
-        <w:t>:</w:t>
-      </w:r>
-      <w:r>
-        <w:rPr>
-          <w:rFonts w:ascii="Times New Roman" w:hAnsi="Times New Roman" w:cs="Times New Roman"/>
-          <w:sz w:val="24"/>
-          <w:szCs w:val="24"/>
-          <w:highlight w:val="yellow"/>
-        </w:rPr>
-        <w:t xml:space="preserve"> follow-up on the UBC lab JCVI Terry Fox lab, as well as Nima’s paper for details</w:t>
-      </w:r>
-      <w:r>
-        <w:rPr>
-          <w:rFonts w:ascii="Times New Roman" w:hAnsi="Times New Roman" w:cs="Times New Roman"/>
-          <w:sz w:val="24"/>
-          <w:szCs w:val="24"/>
-          <w:highlight w:val="yellow"/>
-        </w:rPr>
-        <w:t>. Ask for protocol IRB approval, IACUC protocol, SOP. Statistical Analysis Plan (SAP), any other supporting document and experimental details that they can share with us. Also, how do we reference their work – main paper, group name, etc.</w:t>
-      </w:r>
-      <w:r>
-        <w:rPr>
-          <w:rFonts w:ascii="Times New Roman" w:hAnsi="Times New Roman" w:cs="Times New Roman"/>
-          <w:sz w:val="24"/>
-          <w:szCs w:val="24"/>
-        </w:rPr>
-        <w:t xml:space="preserve">). </w:t>
-      </w:r>
-      <w:r>
-        <w:rPr>
-          <w:rFonts w:ascii="Times New Roman" w:hAnsi="Times New Roman" w:cs="Times New Roman"/>
-          <w:sz w:val="24"/>
-          <w:szCs w:val="24"/>
-        </w:rPr>
-        <w:t xml:space="preserve">Discuss the experimental design here: samples from HIV exposed </w:t>
-      </w:r>
-      <w:r>
-        <w:rPr>
-          <w:rFonts w:ascii="Times New Roman" w:hAnsi="Times New Roman" w:cs="Times New Roman"/>
-          <w:sz w:val="24"/>
-          <w:szCs w:val="24"/>
-        </w:rPr>
-        <w:t>(HEU)</w:t>
-      </w:r>
-      <w:r>
-        <w:rPr>
-          <w:rFonts w:ascii="Times New Roman" w:hAnsi="Times New Roman" w:cs="Times New Roman"/>
-          <w:sz w:val="24"/>
-          <w:szCs w:val="24"/>
-        </w:rPr>
-        <w:t xml:space="preserve">and unexposed </w:t>
-      </w:r>
-      <w:r>
-        <w:rPr>
-          <w:rFonts w:ascii="Times New Roman" w:hAnsi="Times New Roman" w:cs="Times New Roman"/>
-          <w:sz w:val="24"/>
-          <w:szCs w:val="24"/>
-        </w:rPr>
-        <w:t xml:space="preserve">(UE) </w:t>
-      </w:r>
-      <w:r>
-        <w:rPr>
-          <w:rFonts w:ascii="Times New Roman" w:hAnsi="Times New Roman" w:cs="Times New Roman"/>
-          <w:sz w:val="24"/>
-          <w:szCs w:val="24"/>
-        </w:rPr>
-        <w:t>infants were treated with compounds that cause strong immune response in healthy individuals.</w:t>
-      </w:r>
-      <w:r>
-        <w:rPr>
-          <w:rFonts w:ascii="Times New Roman" w:hAnsi="Times New Roman" w:cs="Times New Roman"/>
-          <w:sz w:val="24"/>
-          <w:szCs w:val="24"/>
-        </w:rPr>
-        <w:t xml:space="preserve"> </w:t>
-      </w:r>
-      <w:r>
-        <w:rPr>
-          <w:rFonts w:ascii="Times New Roman" w:hAnsi="Times New Roman" w:cs="Times New Roman"/>
-          <w:sz w:val="24"/>
-          <w:szCs w:val="24"/>
-        </w:rPr>
-        <w:t>Out of 6 treatments used by the experimenting team, we only chose to examine lipopolysaccharide (LPS) challenge is this should produce a very strong response.</w:t>
-      </w:r>
-      <w:r>
-        <w:rPr>
-          <w:rFonts w:ascii="Times New Roman" w:hAnsi="Times New Roman" w:cs="Times New Roman"/>
-          <w:sz w:val="24"/>
-          <w:szCs w:val="24"/>
-        </w:rPr>
-        <w:t xml:space="preserve"> </w:t>
-      </w:r>
-      <w:r>
-        <w:rPr>
-          <w:rFonts w:ascii="Times New Roman" w:hAnsi="Times New Roman" w:cs="Times New Roman"/>
-          <w:sz w:val="24"/>
-          <w:szCs w:val="24"/>
-        </w:rPr>
-        <w:t xml:space="preserve">LPS is a bacterial coating that activates human immune cells on contact. This is a non-specific response by the </w:t>
-      </w:r>
-      <w:r>
-        <w:rPr>
-          <w:rFonts w:ascii="Times New Roman" w:hAnsi="Times New Roman" w:cs="Times New Roman"/>
-          <w:sz w:val="24"/>
-          <w:szCs w:val="24"/>
-        </w:rPr>
-        <w:t xml:space="preserve">acquired and innate immune system cells </w:t>
-      </w:r>
-      <w:r>
-        <w:rPr>
-          <w:rFonts w:ascii="Times New Roman" w:hAnsi="Times New Roman" w:cs="Times New Roman"/>
-          <w:sz w:val="24"/>
-          <w:szCs w:val="24"/>
-          <w:highlight w:val="yellow"/>
-        </w:rPr>
-        <w:t>(</w:t>
+        </w:rPr>
+        <w:t>@</w:t>
       </w:r>
       <w:r>
         <w:rPr>
@@ -2056,7 +2203,7 @@
           <w:szCs w:val="24"/>
           <w:highlight w:val="yellow"/>
         </w:rPr>
-        <w:t>@Davit:</w:t>
+        <w:t>Davit</w:t>
       </w:r>
       <w:r>
         <w:rPr>
@@ -2065,25 +2212,59 @@
           <w:szCs w:val="24"/>
           <w:highlight w:val="yellow"/>
         </w:rPr>
+        <w:t>:</w:t>
+      </w:r>
+      <w:r>
+        <w:rPr>
+          <w:rFonts w:ascii="Times New Roman" w:hAnsi="Times New Roman" w:cs="Times New Roman"/>
+          <w:sz w:val="24"/>
+          <w:szCs w:val="24"/>
+          <w:highlight w:val="yellow"/>
+        </w:rPr>
+        <w:t xml:space="preserve"> follow-up on the UBC lab JCVI Terry Fox lab, as well as Nima’s paper for details</w:t>
+      </w:r>
+      <w:r>
+        <w:rPr>
+          <w:rFonts w:ascii="Times New Roman" w:hAnsi="Times New Roman" w:cs="Times New Roman"/>
+          <w:sz w:val="24"/>
+          <w:szCs w:val="24"/>
+          <w:highlight w:val="yellow"/>
+        </w:rPr>
+        <w:t>. Ask for protocol IRB approval, IACUC protocol, SOP. Statistical Analysis Plan (SAP), any other supporting document and experimental details that they can share with us. Also, how do we reference their work – main paper, group name, etc.</w:t>
+      </w:r>
+      <w:r>
+        <w:rPr>
+          <w:rFonts w:ascii="Times New Roman" w:hAnsi="Times New Roman" w:cs="Times New Roman"/>
+          <w:sz w:val="24"/>
+          <w:szCs w:val="24"/>
+        </w:rPr>
+        <w:t xml:space="preserve">. </w:t>
+      </w:r>
+      <w:r>
+        <w:rPr>
+          <w:rFonts w:ascii="Times New Roman" w:hAnsi="Times New Roman" w:cs="Times New Roman"/>
+          <w:sz w:val="24"/>
+          <w:szCs w:val="24"/>
+          <w:highlight w:val="yellow"/>
+        </w:rPr>
+        <w:t>Contacted the team including Kinga Smolen, waiting for response as of 3/15/25</w:t>
+      </w:r>
+      <w:r>
+        <w:rPr>
+          <w:rFonts w:ascii="Times New Roman" w:hAnsi="Times New Roman" w:cs="Times New Roman"/>
+          <w:sz w:val="24"/>
+          <w:szCs w:val="24"/>
+        </w:rPr>
+        <w:t>).</w:t>
+      </w:r>
+      <w:r>
+        <w:rPr>
+          <w:rFonts w:ascii="Times New Roman" w:hAnsi="Times New Roman" w:cs="Times New Roman"/>
+          <w:sz w:val="24"/>
+          <w:szCs w:val="24"/>
+        </w:rPr>
         <w:t xml:space="preserve"> </w:t>
       </w:r>
-      <w:r>
-        <w:rPr>
-          <w:rFonts w:ascii="Times New Roman" w:hAnsi="Times New Roman" w:cs="Times New Roman"/>
-          <w:sz w:val="24"/>
-          <w:szCs w:val="24"/>
-          <w:highlight w:val="yellow"/>
-        </w:rPr>
-        <w:t>READ MORE IN THE GREEN BOOK AND WRITE DETAILS HERE)</w:t>
-      </w:r>
-      <w:r>
-        <w:rPr>
-          <w:rFonts w:ascii="Times New Roman" w:hAnsi="Times New Roman" w:cs="Times New Roman"/>
-          <w:sz w:val="24"/>
-          <w:szCs w:val="24"/>
-        </w:rPr>
-        <w:t xml:space="preserve">. </w:t>
-      </w:r>
     </w:p>
     <w:p>
       <w:pPr>
@@ -2100,61 +2281,8 @@
           <w:sz w:val="24"/>
           <w:szCs w:val="24"/>
         </w:rPr>
-        <w:t>First, we test samples within Unstimulated HEU and within UE for homogeneity (</w:t>
-      </w:r>
-      <w:proofErr w:type="spellStart"/>
-      <w:r>
-        <w:rPr>
-          <w:rFonts w:ascii="Times New Roman" w:hAnsi="Times New Roman" w:cs="Times New Roman"/>
-          <w:sz w:val="24"/>
-          <w:szCs w:val="24"/>
-        </w:rPr>
-        <w:t>Hotelling</w:t>
-      </w:r>
-      <w:proofErr w:type="spellEnd"/>
-      <w:r>
-        <w:rPr>
-          <w:rFonts w:ascii="Times New Roman" w:hAnsi="Times New Roman" w:cs="Times New Roman"/>
-          <w:sz w:val="24"/>
-          <w:szCs w:val="24"/>
-        </w:rPr>
-        <w:t xml:space="preserve"> test based on </w:t>
-      </w:r>
-      <w:proofErr w:type="spellStart"/>
-      <w:r>
-        <w:rPr>
-          <w:rFonts w:ascii="Times New Roman" w:hAnsi="Times New Roman" w:cs="Times New Roman"/>
-          <w:sz w:val="24"/>
-          <w:szCs w:val="24"/>
-        </w:rPr>
-        <w:t>Hotelling</w:t>
-      </w:r>
-      <w:proofErr w:type="spellEnd"/>
-      <w:r>
-        <w:rPr>
-          <w:rFonts w:ascii="Times New Roman" w:hAnsi="Times New Roman" w:cs="Times New Roman"/>
-          <w:sz w:val="24"/>
-          <w:szCs w:val="24"/>
-        </w:rPr>
-        <w:t xml:space="preserve"> T-square statistic). Same for LPS-stimulated samples. If the difference the distances withing groups are large compared to between groups, then we need to normalize </w:t>
-      </w:r>
-      <w:proofErr w:type="spellStart"/>
-      <w:r>
-        <w:rPr>
-          <w:rFonts w:ascii="Times New Roman" w:hAnsi="Times New Roman" w:cs="Times New Roman"/>
-          <w:sz w:val="24"/>
-          <w:szCs w:val="24"/>
-        </w:rPr>
-        <w:t>te</w:t>
-      </w:r>
-      <w:proofErr w:type="spellEnd"/>
-      <w:r>
-        <w:rPr>
-          <w:rFonts w:ascii="Times New Roman" w:hAnsi="Times New Roman" w:cs="Times New Roman"/>
-          <w:sz w:val="24"/>
-          <w:szCs w:val="24"/>
-        </w:rPr>
-        <w:t xml:space="preserve"> data in some way. To compare all 4 groups at once, we can use 2-way MANOVA.</w:t>
+        <w:lastRenderedPageBreak/>
+        <w:t>First, we test samples within Unstimulated HEU and within UE for homogeneity (Hotelling test based on Hotelling T-square statistic). Same for LPS-stimulated samples. If the difference the distances withing groups are large compared to between groups, then we need to normalize te data in some way. To compare all 4 groups at once, we can use 2-way MANOVA.</w:t>
       </w:r>
     </w:p>
     <w:p>
@@ -2198,7 +2326,6 @@
           <w:sz w:val="24"/>
           <w:szCs w:val="24"/>
         </w:rPr>
-        <w:lastRenderedPageBreak/>
         <w:t xml:space="preserve">Hypothesis #2: </w:t>
       </w:r>
       <w:r>
@@ -2215,25 +2342,7 @@
           <w:sz w:val="24"/>
           <w:szCs w:val="24"/>
         </w:rPr>
-        <w:t>Therefore, we should observe difference in HIV-Exposed LPS-</w:t>
-      </w:r>
-      <w:proofErr w:type="spellStart"/>
-      <w:r>
-        <w:rPr>
-          <w:rFonts w:ascii="Times New Roman" w:hAnsi="Times New Roman" w:cs="Times New Roman"/>
-          <w:sz w:val="24"/>
-          <w:szCs w:val="24"/>
-        </w:rPr>
-        <w:t>Unstim</w:t>
-      </w:r>
-      <w:proofErr w:type="spellEnd"/>
-      <w:r>
-        <w:rPr>
-          <w:rFonts w:ascii="Times New Roman" w:hAnsi="Times New Roman" w:cs="Times New Roman"/>
-          <w:sz w:val="24"/>
-          <w:szCs w:val="24"/>
-        </w:rPr>
-        <w:t xml:space="preserve"> and HIV-unexposed LPS</w:t>
+        <w:t>Therefore, we should observe difference in HIV-Exposed LPS-Unstim and HIV-unexposed LPS</w:t>
       </w:r>
       <w:r>
         <w:rPr>
@@ -2259,23 +2368,13 @@
         </w:rPr>
         <w:t xml:space="preserve"> </w:t>
       </w:r>
-      <w:proofErr w:type="spellStart"/>
-      <w:r>
-        <w:rPr>
-          <w:rFonts w:ascii="Times New Roman" w:hAnsi="Times New Roman" w:cs="Times New Roman"/>
-          <w:sz w:val="24"/>
-          <w:szCs w:val="24"/>
-        </w:rPr>
-        <w:t>Unstim</w:t>
-      </w:r>
-      <w:proofErr w:type="spellEnd"/>
-      <w:r>
-        <w:rPr>
-          <w:rFonts w:ascii="Times New Roman" w:hAnsi="Times New Roman" w:cs="Times New Roman"/>
-          <w:sz w:val="24"/>
-          <w:szCs w:val="24"/>
-        </w:rPr>
-        <w:t xml:space="preserve"> measurements. First, we look for clusters in </w:t>
+      <w:r>
+        <w:rPr>
+          <w:rFonts w:ascii="Times New Roman" w:hAnsi="Times New Roman" w:cs="Times New Roman"/>
+          <w:sz w:val="24"/>
+          <w:szCs w:val="24"/>
+        </w:rPr>
+        <w:t xml:space="preserve">Unstim measurements. First, we look for clusters in </w:t>
       </w:r>
       <w:r>
         <w:rPr>
@@ -2445,6 +2544,7 @@
           <w:sz w:val="24"/>
           <w:szCs w:val="24"/>
         </w:rPr>
+        <w:lastRenderedPageBreak/>
         <w:t>FSC vs SSC: Separate lymphocytes using landmarks and convex hull (“lymphocyte finder”, option to find lymphocytes)</w:t>
       </w:r>
     </w:p>
@@ -2539,86 +2639,21 @@
           <w:szCs w:val="24"/>
         </w:rPr>
       </w:pPr>
-      <w:proofErr w:type="spellStart"/>
-      <w:r>
-        <w:rPr>
-          <w:rFonts w:ascii="Times New Roman" w:hAnsi="Times New Roman" w:cs="Times New Roman"/>
-          <w:sz w:val="24"/>
-          <w:szCs w:val="24"/>
-        </w:rPr>
-        <w:lastRenderedPageBreak/>
-        <w:t>Hotelling</w:t>
-      </w:r>
-      <w:proofErr w:type="spellEnd"/>
-      <w:r>
-        <w:rPr>
-          <w:rFonts w:ascii="Times New Roman" w:hAnsi="Times New Roman" w:cs="Times New Roman"/>
-          <w:sz w:val="24"/>
-          <w:szCs w:val="24"/>
-        </w:rPr>
-        <w:t xml:space="preserve"> test</w:t>
-      </w:r>
-      <w:r>
-        <w:rPr>
-          <w:rFonts w:ascii="Times New Roman" w:hAnsi="Times New Roman" w:cs="Times New Roman"/>
-          <w:sz w:val="24"/>
-          <w:szCs w:val="24"/>
-        </w:rPr>
-        <w:t xml:space="preserve"> of transformed data to see if we need to further normalize the data. If the groups are not homogeneous (</w:t>
-      </w:r>
-      <w:proofErr w:type="spellStart"/>
-      <w:r>
-        <w:rPr>
-          <w:rFonts w:ascii="Times New Roman" w:hAnsi="Times New Roman" w:cs="Times New Roman"/>
-          <w:sz w:val="24"/>
-          <w:szCs w:val="24"/>
-        </w:rPr>
-        <w:t>Hotelling</w:t>
-      </w:r>
-      <w:proofErr w:type="spellEnd"/>
-      <w:r>
-        <w:rPr>
-          <w:rFonts w:ascii="Times New Roman" w:hAnsi="Times New Roman" w:cs="Times New Roman"/>
-          <w:sz w:val="24"/>
-          <w:szCs w:val="24"/>
-        </w:rPr>
-        <w:t xml:space="preserve"> statistics is very different between the subjects in the same group compared to between-groups. Also/Or withing subject LPS vs </w:t>
-      </w:r>
-      <w:proofErr w:type="spellStart"/>
-      <w:r>
-        <w:rPr>
-          <w:rFonts w:ascii="Times New Roman" w:hAnsi="Times New Roman" w:cs="Times New Roman"/>
-          <w:sz w:val="24"/>
-          <w:szCs w:val="24"/>
-        </w:rPr>
-        <w:t>unstim</w:t>
-      </w:r>
-      <w:proofErr w:type="spellEnd"/>
-      <w:r>
-        <w:rPr>
-          <w:rFonts w:ascii="Times New Roman" w:hAnsi="Times New Roman" w:cs="Times New Roman"/>
-          <w:sz w:val="24"/>
-          <w:szCs w:val="24"/>
-        </w:rPr>
-        <w:t>.</w:t>
-      </w:r>
-      <w:proofErr w:type="gramStart"/>
-      <w:r>
-        <w:rPr>
-          <w:rFonts w:ascii="Times New Roman" w:hAnsi="Times New Roman" w:cs="Times New Roman"/>
-          <w:sz w:val="24"/>
-          <w:szCs w:val="24"/>
-        </w:rPr>
-        <w:t>), and</w:t>
-      </w:r>
-      <w:proofErr w:type="gramEnd"/>
-      <w:r>
-        <w:rPr>
-          <w:rFonts w:ascii="Times New Roman" w:hAnsi="Times New Roman" w:cs="Times New Roman"/>
-          <w:sz w:val="24"/>
-          <w:szCs w:val="24"/>
-        </w:rPr>
-        <w:t xml:space="preserve"> think about the results.</w:t>
+      <w:r>
+        <w:rPr>
+          <w:rFonts w:ascii="Times New Roman" w:hAnsi="Times New Roman" w:cs="Times New Roman"/>
+          <w:sz w:val="24"/>
+          <w:szCs w:val="24"/>
+        </w:rPr>
+        <w:t>Hotelling test</w:t>
+      </w:r>
+      <w:r>
+        <w:rPr>
+          <w:rFonts w:ascii="Times New Roman" w:hAnsi="Times New Roman" w:cs="Times New Roman"/>
+          <w:sz w:val="24"/>
+          <w:szCs w:val="24"/>
+        </w:rPr>
+        <w:t xml:space="preserve"> of transformed data to see if we need to further normalize the data. If the groups are not homogeneous (Hotelling statistics is very different between the subjects in the same group compared to between-groups. Also/Or withing subject LPS vs unstim.), and think about the results.</w:t>
       </w:r>
     </w:p>
     <w:p>
@@ -2641,43 +2676,7 @@
           <w:sz w:val="24"/>
           <w:szCs w:val="24"/>
         </w:rPr>
-        <w:t xml:space="preserve">Taking the differences between </w:t>
-      </w:r>
-      <w:proofErr w:type="spellStart"/>
-      <w:r>
-        <w:rPr>
-          <w:rFonts w:ascii="Times New Roman" w:hAnsi="Times New Roman" w:cs="Times New Roman"/>
-          <w:sz w:val="24"/>
-          <w:szCs w:val="24"/>
-        </w:rPr>
-        <w:t>unstim</w:t>
-      </w:r>
-      <w:proofErr w:type="spellEnd"/>
-      <w:r>
-        <w:rPr>
-          <w:rFonts w:ascii="Times New Roman" w:hAnsi="Times New Roman" w:cs="Times New Roman"/>
-          <w:sz w:val="24"/>
-          <w:szCs w:val="24"/>
-        </w:rPr>
-        <w:t xml:space="preserve"> and LPS-stim samples (per subject). Right now, we do LPS –mean(</w:t>
-      </w:r>
-      <w:proofErr w:type="spellStart"/>
-      <w:r>
-        <w:rPr>
-          <w:rFonts w:ascii="Times New Roman" w:hAnsi="Times New Roman" w:cs="Times New Roman"/>
-          <w:sz w:val="24"/>
-          <w:szCs w:val="24"/>
-        </w:rPr>
-        <w:t>unstim</w:t>
-      </w:r>
-      <w:proofErr w:type="spellEnd"/>
-      <w:r>
-        <w:rPr>
-          <w:rFonts w:ascii="Times New Roman" w:hAnsi="Times New Roman" w:cs="Times New Roman"/>
-          <w:sz w:val="24"/>
-          <w:szCs w:val="24"/>
-        </w:rPr>
-        <w:t>) on transformed data. Javier proposed to take quantile differences. Explore this.</w:t>
+        <w:t>Taking the differences between unstim and LPS-stim samples (per subject). Right now, we do LPS –mean(unstim) on transformed data. Javier proposed to take quantile differences. Explore this.</w:t>
       </w:r>
     </w:p>
     <w:p>
@@ -2798,25 +2797,7 @@
           <w:sz w:val="24"/>
           <w:szCs w:val="24"/>
         </w:rPr>
-        <w:t xml:space="preserve">Explain the results. E.g., macrophages got hyperactivated in the UE (high amounts of TNF produced) compared to HEU; number of specific </w:t>
-      </w:r>
-      <w:proofErr w:type="gramStart"/>
-      <w:r>
-        <w:rPr>
-          <w:rFonts w:ascii="Times New Roman" w:hAnsi="Times New Roman" w:cs="Times New Roman"/>
-          <w:sz w:val="24"/>
-          <w:szCs w:val="24"/>
-        </w:rPr>
-        <w:t>type</w:t>
-      </w:r>
-      <w:proofErr w:type="gramEnd"/>
-      <w:r>
-        <w:rPr>
-          <w:rFonts w:ascii="Times New Roman" w:hAnsi="Times New Roman" w:cs="Times New Roman"/>
-          <w:sz w:val="24"/>
-          <w:szCs w:val="24"/>
-        </w:rPr>
-        <w:t xml:space="preserve"> of immune cells is different; activation marker concentrations are different, … Make sure to map the results back to log-fold changes for easy interpretation of the results.</w:t>
+        <w:t>Explain the results. E.g., macrophages got hyperactivated in the UE (high amounts of TNF produced) compared to HEU; number of specific type of immune cells is different; activation marker concentrations are different, … Make sure to map the results back to log-fold changes for easy interpretation of the results.</w:t>
       </w:r>
     </w:p>
     <w:p/>
@@ -2835,6 +2816,7 @@
           <w:rFonts w:ascii="Times New Roman" w:hAnsi="Times New Roman" w:cs="Times New Roman"/>
           <w:color w:val="auto"/>
         </w:rPr>
+        <w:lastRenderedPageBreak/>
         <w:t>4 Discussio</w:t>
       </w:r>
       <w:bookmarkEnd w:id="8"/>
@@ -2863,19 +2845,9 @@
           <w:sz w:val="24"/>
           <w:szCs w:val="24"/>
         </w:rPr>
-        <w:t xml:space="preserve">Discuss the Stone Garden of </w:t>
-      </w:r>
-      <w:proofErr w:type="spellStart"/>
-      <w:r>
-        <w:rPr>
-          <w:rFonts w:ascii="Times New Roman" w:hAnsi="Times New Roman" w:cs="Times New Roman"/>
-          <w:sz w:val="24"/>
-          <w:szCs w:val="24"/>
-        </w:rPr>
-        <w:t>Ryoanji</w:t>
+        <w:t>Discuss the Stone Garden of Ryoanji</w:t>
       </w:r>
       <w:bookmarkStart w:id="10" w:name="_Toc128143908"/>
-      <w:proofErr w:type="spellEnd"/>
       <w:r>
         <w:rPr>
           <w:rFonts w:ascii="Times New Roman" w:eastAsiaTheme="majorEastAsia" w:hAnsi="Times New Roman" w:cs="Times New Roman"/>
@@ -2935,7 +2907,6 @@
           <w:rFonts w:ascii="Times New Roman" w:hAnsi="Times New Roman" w:cs="Times New Roman"/>
           <w:color w:val="auto"/>
         </w:rPr>
-        <w:lastRenderedPageBreak/>
         <w:t>Figures</w:t>
       </w:r>
     </w:p>
@@ -2975,7 +2946,7 @@
                     </pic:cNvPicPr>
                   </pic:nvPicPr>
                   <pic:blipFill>
-                    <a:blip r:embed="rId14" cstate="print">
+                    <a:blip r:embed="rId15" cstate="print">
                       <a:extLst>
                         <a:ext uri="{28A0092B-C50C-407E-A947-70E740481C1C}">
                           <a14:useLocalDpi xmlns:a14="http://schemas.microsoft.com/office/drawing/2010/main" val="0"/>
@@ -3177,6 +3148,7 @@
         <w:pStyle w:val="EndNoteBibliography"/>
       </w:pPr>
       <w:r>
+        <w:lastRenderedPageBreak/>
         <w:t>2</w:t>
       </w:r>
       <w:r>
@@ -3210,8 +3182,8 @@
       </w:r>
     </w:p>
     <w:sectPr>
-      <w:headerReference w:type="default" r:id="rId15"/>
-      <w:footerReference w:type="default" r:id="rId16"/>
+      <w:headerReference w:type="default" r:id="rId16"/>
+      <w:footerReference w:type="default" r:id="rId17"/>
       <w:pgSz w:w="12240" w:h="15840"/>
       <w:pgMar w:top="1440" w:right="1440" w:bottom="1440" w:left="1440" w:header="720" w:footer="720" w:gutter="0"/>
       <w:cols w:space="720"/>
@@ -5403,7 +5375,6 @@
   <w:style w:type="character" w:default="1" w:styleId="DefaultParagraphFont">
     <w:name w:val="Default Paragraph Font"/>
     <w:uiPriority w:val="1"/>
-    <w:semiHidden/>
     <w:unhideWhenUsed/>
   </w:style>
   <w:style w:type="table" w:default="1" w:styleId="TableNormal">

</xml_diff>